<commit_message>
tempo30 -> laueft (at) hamburg.adfc.de, fixing #51
</commit_message>
<xml_diff>
--- a/docx/antrag-tempo30-template.docx
+++ b/docx/antrag-tempo30-template.docx
@@ -12,7 +12,7 @@
           <mc:Choice Requires="wps">
             <w:drawing>
               <wp:inline distT="0" distB="0" distL="0" distR="0">
-                <wp:extent cx="273050" cy="3175"/>
+                <wp:extent cx="273685" cy="3810"/>
                 <wp:effectExtent l="0" t="0" r="0" b="0"/>
                 <wp:docPr id="1" name=""/>
                 <a:graphic xmlns:a="http://schemas.openxmlformats.org/drawingml/2006/main">
@@ -22,7 +22,7 @@
                       <wps:spPr>
                         <a:xfrm>
                           <a:off x="0" y="0"/>
-                          <a:ext cx="272520" cy="2520"/>
+                          <a:ext cx="272880" cy="3240"/>
                         </a:xfrm>
                         <a:custGeom>
                           <a:avLst/>
@@ -62,7 +62,7 @@
           <mc:Choice Requires="wps">
             <w:drawing>
               <wp:inline distT="0" distB="0" distL="0" distR="0">
-                <wp:extent cx="273050" cy="3175"/>
+                <wp:extent cx="273685" cy="3810"/>
                 <wp:effectExtent l="0" t="0" r="0" b="0"/>
                 <wp:docPr id="2" name=""/>
                 <a:graphic xmlns:a="http://schemas.openxmlformats.org/drawingml/2006/main">
@@ -72,7 +72,7 @@
                       <wps:spPr>
                         <a:xfrm>
                           <a:off x="0" y="0"/>
-                          <a:ext cx="272520" cy="2520"/>
+                          <a:ext cx="272880" cy="3240"/>
                         </a:xfrm>
                         <a:custGeom>
                           <a:avLst/>
@@ -491,7 +491,7 @@
                           <w:p>
                             <w:pPr>
                               <w:pStyle w:val="Kopfzeilerechts"/>
-                              <w:shd w:val="clear" w:color="" w:themeColor="" w:themeTint="" w:themeShade="" w:fill="FFFFFF" w:themeFill="" w:themeFillTint="" w:themeFillShade=""/>
+                              <w:shd w:val="clear" w:color="000000" w:themeColor="" w:themeTint="0" w:themeShade="0" w:fill="FFFFFF" w:themeFill="" w:themeFillTint="0" w:themeFillShade="0"/>
                               <w:rPr>
                                 <w:sz w:val="18"/>
                                 <w:spacing w:val="2"/>
@@ -563,7 +563,7 @@
                     <w:p>
                       <w:pPr>
                         <w:pStyle w:val="Kopfzeilerechts"/>
-                        <w:shd w:val="clear" w:color="" w:themeColor="" w:themeTint="" w:themeShade="" w:fill="FFFFFF" w:themeFill="" w:themeFillTint="" w:themeFillShade=""/>
+                        <w:shd w:val="clear" w:color="000000" w:themeColor="" w:themeTint="0" w:themeShade="0" w:fill="FFFFFF" w:themeFill="" w:themeFillTint="0" w:themeFillShade="0"/>
                         <w:rPr>
                           <w:sz w:val="18"/>
                           <w:spacing w:val="2"/>
@@ -700,7 +700,7 @@
         <w:fldChar w:fldCharType="separate"/>
       </w:r>
       <w:r>
-        <w:t>01.11.16</w:t>
+        <w:t>06.11.16</w:t>
       </w:r>
       <w:r>
         <w:fldChar w:fldCharType="end"/>
@@ -750,7 +750,12 @@
       </w:pPr>
       <w:r>
         <w:rPr>
+          <w:rFonts w:eastAsia="Andale Sans UI" w:cs="Tahoma"/>
+          <w:color w:val="00000A"/>
+          <w:spacing w:val="2"/>
           <w:sz w:val="24"/>
+          <w:szCs w:val="24"/>
+          <w:lang w:val="de-DE" w:eastAsia="de-DE" w:bidi="ar-SA"/>
         </w:rPr>
       </w:r>
       <w:r/>
@@ -1074,7 +1079,14 @@
         </w:rPr>
       </w:pPr>
       <w:r>
-        <w:rPr/>
+        <w:rPr>
+          <w:rFonts w:eastAsia="Andale Sans UI" w:cs="Tahoma"/>
+          <w:color w:val="00000A"/>
+          <w:spacing w:val="2"/>
+          <w:sz w:val="22"/>
+          <w:szCs w:val="24"/>
+          <w:lang w:val="de-DE" w:eastAsia="de-DE" w:bidi="ar-SA"/>
+        </w:rPr>
       </w:r>
       <w:r/>
     </w:p>
@@ -1109,7 +1121,14 @@
         </w:rPr>
       </w:pPr>
       <w:r>
-        <w:rPr/>
+        <w:rPr>
+          <w:rFonts w:eastAsia="Andale Sans UI" w:cs="Tahoma"/>
+          <w:color w:val="00000A"/>
+          <w:spacing w:val="2"/>
+          <w:sz w:val="22"/>
+          <w:szCs w:val="24"/>
+          <w:lang w:val="de-DE" w:eastAsia="de-DE" w:bidi="ar-SA"/>
+        </w:rPr>
       </w:r>
       <w:r/>
     </w:p>
@@ -1194,7 +1213,14 @@
         </w:rPr>
       </w:pPr>
       <w:r>
-        <w:rPr/>
+        <w:rPr>
+          <w:rFonts w:eastAsia="Andale Sans UI" w:cs="Tahoma"/>
+          <w:color w:val="00000A"/>
+          <w:spacing w:val="2"/>
+          <w:sz w:val="22"/>
+          <w:szCs w:val="24"/>
+          <w:lang w:val="de-DE" w:eastAsia="de-DE" w:bidi="ar-SA"/>
+        </w:rPr>
       </w:r>
       <w:r/>
     </w:p>
@@ -2091,7 +2117,15 @@
       </w:pPr>
       <w:r>
         <w:rPr/>
-        <w:t>Wir freuen uns, wenn Sie dem ADFC-Hamburg informieren, dass sie einen Antrag gestellt haben und für welche Straße. Schicken Sie uns eine Mail an tempo30@hamburg.adfc.de.</w:t>
+        <w:t xml:space="preserve">Wir freuen uns, wenn Sie dem ADFC-Hamburg informieren, dass sie einen Antrag gestellt haben und für welche Straße. Schicken Sie uns eine Mail an </w:t>
+      </w:r>
+      <w:r>
+        <w:rPr/>
+        <w:t>laeuft</w:t>
+      </w:r>
+      <w:r>
+        <w:rPr/>
+        <w:t>@hamburg.adfc.de.</w:t>
       </w:r>
       <w:r/>
     </w:p>
@@ -3055,11 +3089,11 @@
       <w:sz w:val="20"/>
     </w:rPr>
   </w:style>
-  <w:style w:type="paragraph" w:styleId="BodyTextIndent" w:customStyle="1">
-    <w:name w:val="Body Text Indent"/>
+  <w:style w:type="paragraph" w:styleId="TextkrperEinrckung" w:customStyle="1">
+    <w:name w:val="Textkörper Einrückung"/>
     <w:basedOn w:val="Textkrper"/>
     <w:pPr>
-      <w:ind w:firstLine="283"/>
+      <w:ind w:left="283" w:hanging="0"/>
     </w:pPr>
     <w:rPr/>
   </w:style>
@@ -3072,14 +3106,6 @@
         <w:tab w:val="left" w:pos="0" w:leader="none"/>
       </w:tabs>
       <w:ind w:left="567" w:hanging="283"/>
-    </w:pPr>
-    <w:rPr/>
-  </w:style>
-  <w:style w:type="paragraph" w:styleId="TextkrperEinrckung" w:customStyle="1">
-    <w:name w:val="Textkörper Einrückung"/>
-    <w:basedOn w:val="Textkrper"/>
-    <w:pPr>
-      <w:ind w:left="283" w:hanging="0"/>
     </w:pPr>
     <w:rPr/>
   </w:style>

</xml_diff>

<commit_message>
#51 tempo30@ --> laueft@
</commit_message>
<xml_diff>
--- a/docx/antrag-tempo30-template.docx
+++ b/docx/antrag-tempo30-template.docx
@@ -12,7 +12,7 @@
           <mc:Choice Requires="wps">
             <w:drawing>
               <wp:inline distT="0" distB="0" distL="0" distR="0">
-                <wp:extent cx="273685" cy="3810"/>
+                <wp:extent cx="274320" cy="4445"/>
                 <wp:effectExtent l="0" t="0" r="0" b="0"/>
                 <wp:docPr id="1" name=""/>
                 <a:graphic xmlns:a="http://schemas.openxmlformats.org/drawingml/2006/main">
@@ -22,7 +22,7 @@
                       <wps:spPr>
                         <a:xfrm>
                           <a:off x="0" y="0"/>
-                          <a:ext cx="272880" cy="3240"/>
+                          <a:ext cx="273600" cy="3960"/>
                         </a:xfrm>
                         <a:custGeom>
                           <a:avLst/>
@@ -62,7 +62,7 @@
           <mc:Choice Requires="wps">
             <w:drawing>
               <wp:inline distT="0" distB="0" distL="0" distR="0">
-                <wp:extent cx="273685" cy="3810"/>
+                <wp:extent cx="274320" cy="4445"/>
                 <wp:effectExtent l="0" t="0" r="0" b="0"/>
                 <wp:docPr id="2" name=""/>
                 <a:graphic xmlns:a="http://schemas.openxmlformats.org/drawingml/2006/main">
@@ -72,7 +72,7 @@
                       <wps:spPr>
                         <a:xfrm>
                           <a:off x="0" y="0"/>
-                          <a:ext cx="272880" cy="3240"/>
+                          <a:ext cx="273600" cy="3960"/>
                         </a:xfrm>
                         <a:custGeom>
                           <a:avLst/>
@@ -700,7 +700,7 @@
         <w:fldChar w:fldCharType="separate"/>
       </w:r>
       <w:r>
-        <w:t>06.11.16</w:t>
+        <w:t>21.11.16</w:t>
       </w:r>
       <w:r>
         <w:fldChar w:fldCharType="end"/>
@@ -1998,6 +1998,29 @@
       <w:r>
         <w:rPr/>
         <w:t>Wie geht es weiter?</w:t>
+      </w:r>
+      <w:r/>
+    </w:p>
+    <w:p>
+      <w:pPr>
+        <w:pStyle w:val="Textkrper"/>
+        <w:numPr>
+          <w:ilvl w:val="0"/>
+          <w:numId w:val="1"/>
+        </w:numPr>
+        <w:jc w:val="both"/>
+      </w:pPr>
+      <w:r>
+        <w:rPr/>
+        <w:t xml:space="preserve">Antrag ausfüllen und an Ihre Verhältnisse anpassen. Desto mehr Details Sie angeben, desto schwerer wird es für die Behörde den Antrag abzulehnen. Bei Fragen können Sie uns unter </w:t>
+      </w:r>
+      <w:r>
+        <w:rPr/>
+        <w:t>laeuft</w:t>
+      </w:r>
+      <w:r>
+        <w:rPr/>
+        <w:t>@hamburg.adfc.de erreichen.</w:t>
       </w:r>
       <w:r/>
     </w:p>
@@ -2021,7 +2044,7 @@
       </w:pPr>
       <w:r>
         <w:rPr/>
-        <w:t>Antrag ausfüllen und an Ihre Verhältnisse anpassen. Desto mehr Details Sie angeben, desto schwerer wird es für die Behörde den Antrag abzulehnen. Bei Fragen können Sie uns unter tempo30@hamburg.adfc.de erreichen.</w:t>
+        <w:t>Unterschreiben!</w:t>
       </w:r>
       <w:r/>
     </w:p>
@@ -2045,7 +2068,7 @@
       </w:pPr>
       <w:r>
         <w:rPr/>
-        <w:t>Unterschreiben!</w:t>
+        <w:t>Abschicken am besten per Einschreiben oder persönlich vorbeibringen. Bei persönlicher Übergabe den Antrag zweimal ausdrucken und den Empfang auf dem zweiten Exemplar bestätigen lassen.</w:t>
       </w:r>
       <w:r/>
     </w:p>
@@ -2069,7 +2092,7 @@
       </w:pPr>
       <w:r>
         <w:rPr/>
-        <w:t>Abschicken am besten per Einschreiben oder persönlich vorbeibringen. Bei persönlicher Übergabe den Antrag zweimal ausdrucken und den Empfang auf dem zweiten Exemplar bestätigen lassen.</w:t>
+        <w:t>Erzählen Sie es Ihren Freunden, Nachbarn und Bekannten und teilen Sie es auf Twitter und Facebook.</w:t>
       </w:r>
       <w:r/>
     </w:p>
@@ -2093,39 +2116,7 @@
       </w:pPr>
       <w:r>
         <w:rPr/>
-        <w:t>Erzählen Sie es Ihren Freunden, Nachbarn und Bekannten und teilen Sie es auf Twitter und Facebook.</w:t>
-      </w:r>
-      <w:r/>
-    </w:p>
-    <w:p>
-      <w:pPr>
-        <w:pStyle w:val="Textkrper"/>
-        <w:numPr>
-          <w:ilvl w:val="0"/>
-          <w:numId w:val="1"/>
-        </w:numPr>
-        <w:jc w:val="both"/>
-        <w:rPr>
-          <w:sz w:val="22"/>
-          <w:spacing w:val="2"/>
-          <w:sz w:val="22"/>
-          <w:szCs w:val="24"/>
-          <w:rFonts w:ascii="Cumberland" w:hAnsi="Cumberland" w:eastAsia="Andale Sans UI" w:cs="Tahoma"/>
-          <w:color w:val="00000A"/>
-          <w:lang w:val="de-DE" w:eastAsia="de-DE" w:bidi="ar-SA"/>
-        </w:rPr>
-      </w:pPr>
-      <w:r>
-        <w:rPr/>
-        <w:t xml:space="preserve">Wir freuen uns, wenn Sie dem ADFC-Hamburg informieren, dass sie einen Antrag gestellt haben und für welche Straße. Schicken Sie uns eine Mail an </w:t>
-      </w:r>
-      <w:r>
-        <w:rPr/>
-        <w:t>laeuft</w:t>
-      </w:r>
-      <w:r>
-        <w:rPr/>
-        <w:t>@hamburg.adfc.de.</w:t>
+        <w:t>Wir freuen uns, wenn Sie dem ADFC-Hamburg informieren, dass sie einen Antrag gestellt haben und für welche Straße. Schicken Sie uns eine Mail an laeuft@hamburg.adfc.de.</w:t>
       </w:r>
       <w:r/>
     </w:p>
@@ -2198,7 +2189,7 @@
       </w:pPr>
       <w:r>
         <w:rPr/>
-        <w:t>Bei abgelehnten Antrag oder keiner Antwort: Setuzen Sie sich mit anderen Antragstellern in Verbindung, kontaktieren Sie uns, vernetzen Sie sich. Wir unterstützen Sie dabei, Widerspruch einzulegen oder eine Klage einzureichen!</w:t>
+        <w:t>Bei abgelehnten Antrag oder keiner Antwort: Setzen Sie sich mit anderen Antragstellern in Verbindung, kontaktieren Sie uns, vernetzen Sie sich. Wir unterstützen Sie dabei, Widerspruch einzulegen oder eine Klage einzureichen!</w:t>
       </w:r>
       <w:r/>
     </w:p>

</xml_diff>

<commit_message>
typos im Antrag, fixing #99
</commit_message>
<xml_diff>
--- a/docx/antrag-tempo30-template.docx
+++ b/docx/antrag-tempo30-template.docx
@@ -12,7 +12,7 @@
           <mc:Choice Requires="wps">
             <w:drawing>
               <wp:inline distT="0" distB="0" distL="0" distR="0">
-                <wp:extent cx="274320" cy="4445"/>
+                <wp:extent cx="274955" cy="5080"/>
                 <wp:effectExtent l="0" t="0" r="0" b="0"/>
                 <wp:docPr id="1" name=""/>
                 <a:graphic xmlns:a="http://schemas.openxmlformats.org/drawingml/2006/main">
@@ -22,7 +22,7 @@
                       <wps:spPr>
                         <a:xfrm>
                           <a:off x="0" y="0"/>
-                          <a:ext cx="273600" cy="3960"/>
+                          <a:ext cx="274320" cy="4320"/>
                         </a:xfrm>
                         <a:custGeom>
                           <a:avLst/>
@@ -62,7 +62,7 @@
           <mc:Choice Requires="wps">
             <w:drawing>
               <wp:inline distT="0" distB="0" distL="0" distR="0">
-                <wp:extent cx="274320" cy="4445"/>
+                <wp:extent cx="274955" cy="5080"/>
                 <wp:effectExtent l="0" t="0" r="0" b="0"/>
                 <wp:docPr id="2" name=""/>
                 <a:graphic xmlns:a="http://schemas.openxmlformats.org/drawingml/2006/main">
@@ -72,7 +72,7 @@
                       <wps:spPr>
                         <a:xfrm>
                           <a:off x="0" y="0"/>
-                          <a:ext cx="273600" cy="3960"/>
+                          <a:ext cx="274320" cy="4320"/>
                         </a:xfrm>
                         <a:custGeom>
                           <a:avLst/>
@@ -700,7 +700,7 @@
         <w:fldChar w:fldCharType="separate"/>
       </w:r>
       <w:r>
-        <w:t>21.11.16</w:t>
+        <w:t>23.11.16</w:t>
       </w:r>
       <w:r>
         <w:fldChar w:fldCharType="end"/>
@@ -1433,7 +1433,7 @@
       </w:pPr>
       <w:r>
         <w:rPr/>
-        <w:t>[ ] für Kinder werden aufgrund der hohen Geschwindigkeit gefährlich</w:t>
+        <w:t>[ ] für Kinder aufgrund der hohen Geschwindigkeit gefährlich</w:t>
       </w:r>
       <w:r/>
     </w:p>
@@ -1453,7 +1453,7 @@
       </w:pPr>
       <w:r>
         <w:rPr/>
-        <w:t>[ ] durch  häufiges Parken in zweiter Reihe geprägt</w:t>
+        <w:t>[ ] durch häufiges Parken in zweiter Reihe geprägt</w:t>
       </w:r>
       <w:r/>
     </w:p>
@@ -1473,7 +1473,29 @@
       </w:pPr>
       <w:r>
         <w:rPr/>
-        <w:t>[ ] Häufiges Anfahren und Abbremsen geprägt (z.B. Parkplatzsuche etc.)</w:t>
+        <w:t xml:space="preserve">[ ] </w:t>
+      </w:r>
+      <w:r>
+        <w:rPr/>
+        <w:t>durch h</w:t>
+      </w:r>
+      <w:r>
+        <w:rPr/>
+        <w:t>äufiges Anfahren und Abbremsen geprägt (z.B. Parkplatzsuche etc.)</w:t>
+      </w:r>
+      <w:r/>
+    </w:p>
+    <w:p>
+      <w:pPr>
+        <w:pStyle w:val="Normal"/>
+      </w:pPr>
+      <w:r>
+        <w:rPr/>
+        <w:t xml:space="preserve">[ ] </w:t>
+      </w:r>
+      <w:r>
+        <w:rPr/>
+        <w:t>durch zahlreiche Konflikte zwischen Radfahrern, Autofahrern und Fußgängern geprägt</w:t>
       </w:r>
       <w:r/>
     </w:p>
@@ -1575,7 +1597,7 @@
       </w:pPr>
       <w:r>
         <w:rPr/>
-        <w:t>Laut der von der Behörde für Umwelt und Energie veröffentlichten Lärmkarte liegt die Lärmbelastung im Straßenabschnitt vor meinem/ unserem Hausam Tag in der Klasse: {LaermTagKl} also {LaermTagWertebereich} und in der Nacht in der Klasse: {LaermNachtKl} also {LaermNachtWertebereich}.</w:t>
+        <w:t>Laut der von der Behörde für Umwelt und Energie veröffentlichten Lärmkarte liegt die Lärmbelastung im Straßenabschnitt vor meinem/ unserem Haus am Tag in der Klasse: {LaermTagKl} also {LaermTagWertebereich} und in der Nacht in der Klasse: {LaermNachtKl} also {LaermNachtWertebereich}.</w:t>
       </w:r>
       <w:r/>
     </w:p>
@@ -2012,15 +2034,15 @@
       </w:pPr>
       <w:r>
         <w:rPr/>
-        <w:t xml:space="preserve">Antrag ausfüllen und an Ihre Verhältnisse anpassen. Desto mehr Details Sie angeben, desto schwerer wird es für die Behörde den Antrag abzulehnen. Bei Fragen können Sie uns unter </w:t>
-      </w:r>
-      <w:r>
-        <w:rPr/>
-        <w:t>laeuft</w:t>
-      </w:r>
-      <w:r>
-        <w:rPr/>
-        <w:t>@hamburg.adfc.de erreichen.</w:t>
+        <w:t xml:space="preserve">Antrag ausfüllen und an Ihre Verhältnisse anpassen. </w:t>
+      </w:r>
+      <w:r>
+        <w:rPr/>
+        <w:t>Je</w:t>
+      </w:r>
+      <w:r>
+        <w:rPr/>
+        <w:t xml:space="preserve"> mehr Details Sie angeben, desto schwerer wird es für die Behörde den Antrag abzulehnen. Bei Fragen können Sie uns unter laeuft@hamburg.adfc.de erreichen.</w:t>
       </w:r>
       <w:r/>
     </w:p>
@@ -2104,19 +2126,18 @@
           <w:numId w:val="1"/>
         </w:numPr>
         <w:jc w:val="both"/>
-        <w:rPr>
-          <w:sz w:val="22"/>
-          <w:spacing w:val="2"/>
-          <w:sz w:val="22"/>
-          <w:szCs w:val="24"/>
-          <w:rFonts w:ascii="Cumberland" w:hAnsi="Cumberland" w:eastAsia="Andale Sans UI" w:cs="Tahoma"/>
-          <w:color w:val="00000A"/>
-          <w:lang w:val="de-DE" w:eastAsia="de-DE" w:bidi="ar-SA"/>
-        </w:rPr>
-      </w:pPr>
-      <w:r>
-        <w:rPr/>
-        <w:t>Wir freuen uns, wenn Sie dem ADFC-Hamburg informieren, dass sie einen Antrag gestellt haben und für welche Straße. Schicken Sie uns eine Mail an laeuft@hamburg.adfc.de.</w:t>
+      </w:pPr>
+      <w:r>
+        <w:rPr/>
+        <w:t>Wir freuen uns, wenn Sie de</w:t>
+      </w:r>
+      <w:r>
+        <w:rPr/>
+        <w:t>n</w:t>
+      </w:r>
+      <w:r>
+        <w:rPr/>
+        <w:t xml:space="preserve"> ADFC-Hamburg informieren, dass sie einen Antrag gestellt haben und für welche Straße. Schicken Sie uns eine Mail an laeuft@hamburg.adfc.de.</w:t>
       </w:r>
       <w:r/>
     </w:p>
@@ -2152,19 +2173,18 @@
           <w:numId w:val="1"/>
         </w:numPr>
         <w:jc w:val="both"/>
-        <w:rPr>
-          <w:sz w:val="22"/>
-          <w:spacing w:val="2"/>
-          <w:sz w:val="22"/>
-          <w:szCs w:val="24"/>
-          <w:rFonts w:ascii="Cumberland" w:hAnsi="Cumberland" w:eastAsia="Andale Sans UI" w:cs="Tahoma"/>
-          <w:color w:val="00000A"/>
-          <w:lang w:val="de-DE" w:eastAsia="de-DE" w:bidi="ar-SA"/>
-        </w:rPr>
-      </w:pPr>
-      <w:r>
-        <w:rPr/>
-        <w:t>Halten Sie dem ADFC auf dem Laufenden. Wir möchten wissen, welche Anträge wie verlaufen.</w:t>
+      </w:pPr>
+      <w:r>
+        <w:rPr/>
+        <w:t>Halten Sie de</w:t>
+      </w:r>
+      <w:r>
+        <w:rPr/>
+        <w:t>n</w:t>
+      </w:r>
+      <w:r>
+        <w:rPr/>
+        <w:t xml:space="preserve"> ADFC auf dem Laufenden. Wir möchten wissen, welche Anträge wie verlaufen.</w:t>
       </w:r>
       <w:r/>
     </w:p>
@@ -2177,19 +2197,18 @@
         </w:numPr>
         <w:spacing w:before="0" w:after="120"/>
         <w:jc w:val="both"/>
-        <w:rPr>
-          <w:sz w:val="22"/>
-          <w:spacing w:val="2"/>
-          <w:sz w:val="22"/>
-          <w:szCs w:val="24"/>
-          <w:rFonts w:ascii="Cumberland" w:hAnsi="Cumberland" w:eastAsia="Andale Sans UI" w:cs="Tahoma"/>
-          <w:color w:val="00000A"/>
-          <w:lang w:val="de-DE" w:eastAsia="de-DE" w:bidi="ar-SA"/>
-        </w:rPr>
-      </w:pPr>
-      <w:r>
-        <w:rPr/>
-        <w:t>Bei abgelehnten Antrag oder keiner Antwort: Setzen Sie sich mit anderen Antragstellern in Verbindung, kontaktieren Sie uns, vernetzen Sie sich. Wir unterstützen Sie dabei, Widerspruch einzulegen oder eine Klage einzureichen!</w:t>
+      </w:pPr>
+      <w:r>
+        <w:rPr/>
+        <w:t>Bei abgelehnte</w:t>
+      </w:r>
+      <w:r>
+        <w:rPr/>
+        <w:t>m</w:t>
+      </w:r>
+      <w:r>
+        <w:rPr/>
+        <w:t xml:space="preserve"> Antrag oder keiner Antwort: Setzen Sie sich mit anderen Antragstellern in Verbindung, kontaktieren Sie uns, vernetzen Sie sich. Wir unterstützen Sie dabei, Widerspruch einzulegen oder eine Klage einzureichen!</w:t>
       </w:r>
       <w:r/>
     </w:p>

</xml_diff>